<commit_message>
STP Final verison with fixed formating
</commit_message>
<xml_diff>
--- a/Software Test Plan.docx
+++ b/Software Test Plan.docx
@@ -291,7 +291,7 @@
                 <w:sz w:val="20"/>
                 <w:szCs w:val="20"/>
               </w:rPr>
-              <w:t>1.0</w:t>
+              <w:t>0.1</w:t>
             </w:r>
           </w:p>
         </w:tc>
@@ -518,7 +518,7 @@
                 <w:sz w:val="20"/>
                 <w:szCs w:val="20"/>
               </w:rPr>
-              <w:t>1.1</w:t>
+              <w:t>0.2</w:t>
             </w:r>
           </w:p>
         </w:tc>
@@ -765,7 +765,7 @@
                 <w:sz w:val="20"/>
                 <w:szCs w:val="20"/>
               </w:rPr>
-              <w:t>1.2</w:t>
+              <w:t>0.3</w:t>
             </w:r>
           </w:p>
         </w:tc>
@@ -934,7 +934,7 @@
                 <w:sz w:val="20"/>
                 <w:szCs w:val="20"/>
               </w:rPr>
-              <w:t>1.3</w:t>
+              <w:t>0.4</w:t>
             </w:r>
           </w:p>
         </w:tc>
@@ -1102,7 +1102,7 @@
                 <w:sz w:val="20"/>
                 <w:szCs w:val="20"/>
               </w:rPr>
-              <w:t>1.4</w:t>
+              <w:t>1.0</w:t>
             </w:r>
           </w:p>
         </w:tc>
@@ -1268,8 +1268,18 @@
                 <w:sz w:val="20"/>
                 <w:szCs w:val="20"/>
               </w:rPr>
-              <w:t>1.5</w:t>
-            </w:r>
+              <w:t>1.</w:t>
+            </w:r>
+            <w:r>
+              <w:rPr>
+                <w:rFonts w:ascii="Times New Roman" w:eastAsia="Times New Roman" w:hAnsi="Times New Roman" w:cs="Times New Roman"/>
+                <w:sz w:val="20"/>
+                <w:szCs w:val="20"/>
+              </w:rPr>
+              <w:t>1</w:t>
+            </w:r>
+            <w:bookmarkStart w:id="1" w:name="_GoBack"/>
+            <w:bookmarkEnd w:id="1"/>
           </w:p>
         </w:tc>
         <w:tc>
@@ -1635,157 +1645,97 @@
           <w:r>
             <w:fldChar w:fldCharType="separate"/>
           </w:r>
-          <w:bookmarkStart w:id="1" w:name="_GoBack"/>
-          <w:r>
-            <w:rPr>
-              <w:rStyle w:val="Hyperlink"/>
-              <w:b/>
-              <w:bCs/>
-              <w:noProof/>
-            </w:rPr>
-            <w:fldChar w:fldCharType="begin"/>
-          </w:r>
-          <w:r>
-            <w:rPr>
-              <w:rStyle w:val="Hyperlink"/>
-              <w:b/>
-              <w:bCs/>
-              <w:noProof/>
-            </w:rPr>
-            <w:instrText xml:space="preserve"> </w:instrText>
-          </w:r>
-          <w:r>
-            <w:rPr>
-              <w:b/>
-              <w:bCs/>
-              <w:noProof/>
-            </w:rPr>
-            <w:instrText>HYPERLINK \l "_Toc529569406"</w:instrText>
-          </w:r>
-          <w:r>
-            <w:rPr>
-              <w:rStyle w:val="Hyperlink"/>
-              <w:b/>
-              <w:bCs/>
-              <w:noProof/>
-            </w:rPr>
-            <w:instrText xml:space="preserve"> </w:instrText>
-          </w:r>
-          <w:r>
-            <w:rPr>
-              <w:rStyle w:val="Hyperlink"/>
-              <w:b/>
-              <w:bCs/>
-              <w:noProof/>
-            </w:rPr>
-          </w:r>
-          <w:r>
-            <w:rPr>
-              <w:rStyle w:val="Hyperlink"/>
-              <w:b/>
-              <w:bCs/>
-              <w:noProof/>
-            </w:rPr>
-            <w:fldChar w:fldCharType="separate"/>
-          </w:r>
-          <w:r>
-            <w:rPr>
-              <w:rStyle w:val="Hyperlink"/>
-              <w:b/>
-              <w:bCs/>
-              <w:noProof/>
-            </w:rPr>
-            <w:t>1</w:t>
-          </w:r>
-          <w:r>
-            <w:rPr>
-              <w:rFonts w:asciiTheme="minorHAnsi" w:eastAsiaTheme="minorEastAsia" w:hAnsiTheme="minorHAnsi" w:cstheme="minorBidi"/>
-              <w:b/>
-              <w:bCs/>
-              <w:noProof/>
-            </w:rPr>
-            <w:tab/>
-          </w:r>
-          <w:r>
-            <w:rPr>
-              <w:rStyle w:val="Hyperlink"/>
-              <w:b/>
-              <w:bCs/>
-              <w:noProof/>
-            </w:rPr>
-            <w:t>Introduction</w:t>
-          </w:r>
-          <w:r>
-            <w:rPr>
-              <w:b/>
-              <w:bCs/>
-              <w:noProof/>
-              <w:webHidden/>
-            </w:rPr>
-            <w:tab/>
-          </w:r>
-          <w:r>
-            <w:rPr>
-              <w:b/>
-              <w:bCs/>
-              <w:noProof/>
-              <w:webHidden/>
-            </w:rPr>
-            <w:fldChar w:fldCharType="begin"/>
-          </w:r>
-          <w:r>
-            <w:rPr>
-              <w:b/>
-              <w:bCs/>
-              <w:noProof/>
-              <w:webHidden/>
-            </w:rPr>
-            <w:instrText xml:space="preserve"> PAGEREF _Toc529569406 \h </w:instrText>
-          </w:r>
-          <w:r>
-            <w:rPr>
-              <w:b/>
-              <w:bCs/>
-              <w:noProof/>
-              <w:webHidden/>
-            </w:rPr>
-          </w:r>
-          <w:r>
-            <w:rPr>
-              <w:b/>
-              <w:bCs/>
-              <w:noProof/>
-              <w:webHidden/>
-            </w:rPr>
-            <w:fldChar w:fldCharType="separate"/>
-          </w:r>
-          <w:r>
-            <w:rPr>
-              <w:b/>
-              <w:bCs/>
-              <w:noProof/>
-              <w:webHidden/>
-            </w:rPr>
-            <w:t>3</w:t>
-          </w:r>
-          <w:r>
-            <w:rPr>
-              <w:b/>
-              <w:bCs/>
-              <w:noProof/>
-              <w:webHidden/>
-            </w:rPr>
-            <w:fldChar w:fldCharType="end"/>
-          </w:r>
-          <w:r>
-            <w:rPr>
-              <w:rStyle w:val="Hyperlink"/>
-              <w:b/>
-              <w:bCs/>
-              <w:noProof/>
-            </w:rPr>
-            <w:fldChar w:fldCharType="end"/>
-          </w:r>
+          <w:hyperlink w:anchor="_Toc529569406" w:history="1">
+            <w:r>
+              <w:rPr>
+                <w:rStyle w:val="Hyperlink"/>
+                <w:b/>
+                <w:bCs/>
+                <w:noProof/>
+              </w:rPr>
+              <w:t>1</w:t>
+            </w:r>
+            <w:r>
+              <w:rPr>
+                <w:rFonts w:asciiTheme="minorHAnsi" w:eastAsiaTheme="minorEastAsia" w:hAnsiTheme="minorHAnsi" w:cstheme="minorBidi"/>
+                <w:b/>
+                <w:bCs/>
+                <w:noProof/>
+              </w:rPr>
+              <w:tab/>
+            </w:r>
+            <w:r>
+              <w:rPr>
+                <w:rStyle w:val="Hyperlink"/>
+                <w:b/>
+                <w:bCs/>
+                <w:noProof/>
+              </w:rPr>
+              <w:t>Introduction</w:t>
+            </w:r>
+            <w:r>
+              <w:rPr>
+                <w:b/>
+                <w:bCs/>
+                <w:noProof/>
+                <w:webHidden/>
+              </w:rPr>
+              <w:tab/>
+            </w:r>
+            <w:r>
+              <w:rPr>
+                <w:b/>
+                <w:bCs/>
+                <w:noProof/>
+                <w:webHidden/>
+              </w:rPr>
+              <w:fldChar w:fldCharType="begin"/>
+            </w:r>
+            <w:r>
+              <w:rPr>
+                <w:b/>
+                <w:bCs/>
+                <w:noProof/>
+                <w:webHidden/>
+              </w:rPr>
+              <w:instrText xml:space="preserve"> PAGEREF _Toc529569406 \h </w:instrText>
+            </w:r>
+            <w:r>
+              <w:rPr>
+                <w:b/>
+                <w:bCs/>
+                <w:noProof/>
+                <w:webHidden/>
+              </w:rPr>
+            </w:r>
+            <w:r>
+              <w:rPr>
+                <w:b/>
+                <w:bCs/>
+                <w:noProof/>
+                <w:webHidden/>
+              </w:rPr>
+              <w:fldChar w:fldCharType="separate"/>
+            </w:r>
+            <w:r>
+              <w:rPr>
+                <w:b/>
+                <w:bCs/>
+                <w:noProof/>
+                <w:webHidden/>
+              </w:rPr>
+              <w:t>3</w:t>
+            </w:r>
+            <w:r>
+              <w:rPr>
+                <w:b/>
+                <w:bCs/>
+                <w:noProof/>
+                <w:webHidden/>
+              </w:rPr>
+              <w:fldChar w:fldCharType="end"/>
+            </w:r>
+          </w:hyperlink>
         </w:p>
         <w:p>
           <w:pPr>
@@ -2847,7 +2797,6 @@
             </w:r>
           </w:hyperlink>
         </w:p>
-        <w:bookmarkEnd w:id="1"/>
         <w:p>
           <w:pPr>
             <w:pBdr>
@@ -10789,7 +10738,7 @@
               <w:b/>
               <w:noProof/>
             </w:rPr>
-            <w:t>5</w:t>
+            <w:t>1</w:t>
           </w:r>
           <w:r>
             <w:rPr>

</xml_diff>